<commit_message>
hydro, index and thesis changes
</commit_message>
<xml_diff>
--- a/Thesis.docx
+++ b/Thesis.docx
@@ -349,6 +349,7 @@
           <w:id w:val="556363392"/>
           <w:citation/>
         </w:sdtPr>
+        <w:sdtEndPr/>
         <w:sdtContent>
           <w:r>
             <w:fldChar w:fldCharType="begin"/>
@@ -1089,7 +1090,10 @@
         <w:t>external files to perform statistical, hydrological or visual analyzes on data.</w:t>
       </w:r>
       <w:r>
-        <w:t xml:space="preserve"> Each component is explained on the following parts.</w:t>
+        <w:t xml:space="preserve"> Each component </w:t>
+      </w:r>
+      <w:r>
+        <w:t>has dependencies that differ on the functions accessed within as well as the usage of different frameworks.</w:t>
       </w:r>
     </w:p>
     <w:p>
@@ -1104,11 +1108,11 @@
     </w:p>
     <w:p>
       <w:r>
-        <w:t xml:space="preserve">The data component is subdivided in the data.js module which handles the data queries coming as inputs from the user; datasources.js which is used to export the source parameters from the data components and the data sources folder which contains JSON files that contain the </w:t>
+        <w:t xml:space="preserve">The data component is subdivided in the data.js module which handles the data queries coming as inputs from the user; datasources.js which is used to export the source parameters from the </w:t>
       </w:r>
       <w:r>
         <w:lastRenderedPageBreak/>
-        <w:t xml:space="preserve">necessary query information to retrieve data from different sources. As of August 2020, the sources available within </w:t>
+        <w:t xml:space="preserve">data components and the data sources folder which contains JSON files that contain the necessary query information to retrieve data from different sources. As of August 2020, the sources available within </w:t>
       </w:r>
       <w:proofErr w:type="spellStart"/>
       <w:r>
@@ -1169,17 +1173,104 @@
     </w:p>
     <w:p>
       <w:r>
-        <w:t>The interoperability of each component is described in the following diagram:</w:t>
-      </w:r>
-    </w:p>
-    <w:p/>
-    <w:p>
-      <w:r>
-        <w:t>Uses</w:t>
-      </w:r>
-    </w:p>
-    <w:p>
-      <w:r>
+        <w:t xml:space="preserve">The </w:t>
+      </w:r>
+      <w:r>
+        <w:t>connectivity of the module</w:t>
+      </w:r>
+      <w:r>
+        <w:t xml:space="preserve"> described in the following diagram</w:t>
+      </w:r>
+      <w:r>
+        <w:t xml:space="preserve">. </w:t>
+      </w:r>
+      <w:r>
+        <w:t>It is important to notice that datasources.js was created as a library exporter only to call on the different types of sources that are available on the library.</w:t>
+      </w:r>
+    </w:p>
+    <w:p>
+      <w:pPr>
+        <w:jc w:val="center"/>
+      </w:pPr>
+      <w:r>
+        <w:rPr>
+          <w:noProof/>
+        </w:rPr>
+        <w:drawing>
+          <wp:inline distT="0" distB="0" distL="0" distR="0" wp14:anchorId="3E104191" wp14:editId="10B01C50">
+            <wp:extent cx="3419475" cy="3200400"/>
+            <wp:effectExtent l="0" t="0" r="9525" b="0"/>
+            <wp:docPr id="3" name="Picture 3"/>
+            <wp:cNvGraphicFramePr>
+              <a:graphicFrameLocks xmlns:a="http://schemas.openxmlformats.org/drawingml/2006/main" noChangeAspect="1"/>
+            </wp:cNvGraphicFramePr>
+            <a:graphic xmlns:a="http://schemas.openxmlformats.org/drawingml/2006/main">
+              <a:graphicData uri="http://schemas.openxmlformats.org/drawingml/2006/picture">
+                <pic:pic xmlns:pic="http://schemas.openxmlformats.org/drawingml/2006/picture">
+                  <pic:nvPicPr>
+                    <pic:cNvPr id="1" name=""/>
+                    <pic:cNvPicPr/>
+                  </pic:nvPicPr>
+                  <pic:blipFill>
+                    <a:blip r:embed="rId6"/>
+                    <a:stretch>
+                      <a:fillRect/>
+                    </a:stretch>
+                  </pic:blipFill>
+                  <pic:spPr>
+                    <a:xfrm>
+                      <a:off x="0" y="0"/>
+                      <a:ext cx="3419475" cy="3200400"/>
+                    </a:xfrm>
+                    <a:prstGeom prst="rect">
+                      <a:avLst/>
+                    </a:prstGeom>
+                  </pic:spPr>
+                </pic:pic>
+              </a:graphicData>
+            </a:graphic>
+          </wp:inline>
+        </w:drawing>
+      </w:r>
+    </w:p>
+    <w:p>
+      <w:r>
+        <w:t xml:space="preserve">The main module, data.js, is composed of a retrieve function using as parameters a callback function and a parameter object that is used depending on the type of data source that is to be obtained. It uses </w:t>
+      </w:r>
+      <w:proofErr w:type="spellStart"/>
+      <w:r>
+        <w:t>JQuery</w:t>
+      </w:r>
+      <w:proofErr w:type="spellEnd"/>
+      <w:r>
+        <w:t xml:space="preserve"> to call on the properties that the data object has and compare them to the source</w:t>
+      </w:r>
+      <w:r>
+        <w:t xml:space="preserve"> and see if the data is available. If it is available</w:t>
+      </w:r>
+      <w:r>
+        <w:t xml:space="preserve">, it uses a get function to obtain the data </w:t>
+      </w:r>
+      <w:r>
+        <w:t>on a JSON format and if it not available, then displays an error stating that “No data has been found for given specifications.”</w:t>
+      </w:r>
+      <w:r>
+        <w:t xml:space="preserve"> </w:t>
+      </w:r>
+    </w:p>
+    <w:p>
+      <w:r>
+        <w:t>The transform function is also included inside the data.js file, which contains commands to transform the data downloaded or any data that the user has and transform it into CSV, XML or JSON so that it can be used in further analyses.</w:t>
+      </w:r>
+    </w:p>
+    <w:p>
+      <w:r>
+        <w:t>Use example</w:t>
+      </w:r>
+    </w:p>
+    <w:p>
+      <w:r>
+        <w:lastRenderedPageBreak/>
         <w:t>The data module is located on the 3</w:t>
       </w:r>
       <w:r>
@@ -1197,7 +1288,18 @@
       </w:r>
       <w:proofErr w:type="spellEnd"/>
       <w:r>
-        <w:t xml:space="preserve"> object from the functions in the second level. the following is an example of the implementation of the data module:</w:t>
+        <w:t xml:space="preserve"> object from the functions in the second level. the following is an example of the implementation of the data module</w:t>
+      </w:r>
+      <w:r>
+        <w:t xml:space="preserve">. Notice that the user must create an object that is adaptable to the data retrieval sources that </w:t>
+      </w:r>
+      <w:proofErr w:type="spellStart"/>
+      <w:r>
+        <w:t>Hydrolang</w:t>
+      </w:r>
+      <w:proofErr w:type="spellEnd"/>
+      <w:r>
+        <w:t xml:space="preserve"> supports.</w:t>
       </w:r>
     </w:p>
     <w:p>
@@ -1224,7 +1326,7 @@
                     <pic:cNvPicPr/>
                   </pic:nvPicPr>
                   <pic:blipFill>
-                    <a:blip r:embed="rId6"/>
+                    <a:blip r:embed="rId7"/>
                     <a:stretch>
                       <a:fillRect/>
                     </a:stretch>
@@ -1247,11 +1349,27 @@
     </w:p>
     <w:p>
       <w:r>
-        <w:t>Chainage command</w:t>
+        <w:t>The object created for retrieving data will yield a raw object file that will be on the available format that the source can provide. Simultaneously, the user can use the data transformation function to change the data into the formats that the library supports (CSV, JSON, XML, ASCII).</w:t>
+      </w:r>
+    </w:p>
+    <w:p>
+      <w:r>
+        <w:t>Analyze</w:t>
+      </w:r>
+    </w:p>
+    <w:p>
+      <w:r>
+        <w:t>Functionalities</w:t>
+      </w:r>
+    </w:p>
+    <w:p>
+      <w:r>
+        <w:t>Use example</w:t>
       </w:r>
     </w:p>
     <w:p/>
     <w:p/>
+    <w:p/>
     <w:p>
       <w:r>
         <w:t>Conclusions/Discussion</w:t>
@@ -1264,19 +1382,19 @@
     </w:p>
     <w:p>
       <w:r>
+        <w:t>Ideas to explore</w:t>
+      </w:r>
+    </w:p>
+    <w:p>
+      <w:pPr>
+        <w:pStyle w:val="ListParagraph"/>
+        <w:numPr>
+          <w:ilvl w:val="0"/>
+          <w:numId w:val="1"/>
+        </w:numPr>
+      </w:pPr>
+      <w:r>
         <w:lastRenderedPageBreak/>
-        <w:t>Ideas to explore</w:t>
-      </w:r>
-    </w:p>
-    <w:p>
-      <w:pPr>
-        <w:pStyle w:val="ListParagraph"/>
-        <w:numPr>
-          <w:ilvl w:val="0"/>
-          <w:numId w:val="1"/>
-        </w:numPr>
-      </w:pPr>
-      <w:r>
         <w:t xml:space="preserve">What is the name of the approach which professor Demir has taking in regard of using the modules of </w:t>
       </w:r>
       <w:proofErr w:type="spellStart"/>
@@ -1915,6 +2033,18 @@
       <w:contextualSpacing/>
     </w:pPr>
   </w:style>
+  <w:style w:type="character" w:styleId="Hyperlink">
+    <w:name w:val="Hyperlink"/>
+    <w:basedOn w:val="DefaultParagraphFont"/>
+    <w:uiPriority w:val="99"/>
+    <w:semiHidden/>
+    <w:unhideWhenUsed/>
+    <w:rsid w:val="009115E1"/>
+    <w:rPr>
+      <w:color w:val="0000FF"/>
+      <w:u w:val="single"/>
+    </w:rPr>
+  </w:style>
 </w:styles>
 </file>
 
@@ -2297,7 +2427,7 @@
 </file>
 
 <file path=customXml/itemProps1.xml><?xml version="1.0" encoding="utf-8"?>
-<ds:datastoreItem xmlns:ds="http://schemas.openxmlformats.org/officeDocument/2006/customXml" ds:itemID="{656B3FE6-E337-4694-A7FF-A322CFDBD957}">
+<ds:datastoreItem xmlns:ds="http://schemas.openxmlformats.org/officeDocument/2006/customXml" ds:itemID="{EE65C421-7D0A-4DB9-983D-5DFDD9C9393D}">
   <ds:schemaRefs>
     <ds:schemaRef ds:uri="http://schemas.openxmlformats.org/officeDocument/2006/bibliography"/>
   </ds:schemaRefs>

</xml_diff>